<commit_message>
Added detail to Py4J usage in the installation guide.
</commit_message>
<xml_diff>
--- a/Docs/CCDD_Installation_Guide.docx
+++ b/Docs/CCDD_Installation_Guide.docx
@@ -1,6 +1,6 @@
 
 <file path=word/document.xml><?xml version="1.0" encoding="utf-8"?>
-<w:document xmlns:wpc="http://schemas.microsoft.com/office/word/2010/wordprocessingCanvas" xmlns:cx="http://schemas.microsoft.com/office/drawing/2014/chartex" xmlns:cx1="http://schemas.microsoft.com/office/drawing/2015/9/8/chartex" xmlns:cx2="http://schemas.microsoft.com/office/drawing/2015/10/21/chartex" xmlns:cx3="http://schemas.microsoft.com/office/drawing/2016/5/9/chartex" xmlns:cx4="http://schemas.microsoft.com/office/drawing/2016/5/10/chartex" xmlns:cx5="http://schemas.microsoft.com/office/drawing/2016/5/11/chartex" xmlns:cx6="http://schemas.microsoft.com/office/drawing/2016/5/12/chartex" xmlns:cx7="http://schemas.microsoft.com/office/drawing/2016/5/13/chartex" xmlns:cx8="http://schemas.microsoft.com/office/drawing/2016/5/14/chartex" xmlns:mc="http://schemas.openxmlformats.org/markup-compatibility/2006" xmlns:aink="http://schemas.microsoft.com/office/drawing/2016/ink" xmlns:am3d="http://schemas.microsoft.com/office/drawing/2017/model3d" xmlns:o="urn:schemas-microsoft-com:office:office" xmlns:r="http://schemas.openxmlformats.org/officeDocument/2006/relationships" xmlns:m="http://schemas.openxmlformats.org/officeDocument/2006/math" xmlns:v="urn:schemas-microsoft-com:vml" xmlns:wp14="http://schemas.microsoft.com/office/word/2010/wordprocessingDrawing" xmlns:wp="http://schemas.openxmlformats.org/drawingml/2006/wordprocessingDrawing" xmlns:w10="urn:schemas-microsoft-com:office:word" xmlns:w="http://schemas.openxmlformats.org/wordprocessingml/2006/main" xmlns:w14="http://schemas.microsoft.com/office/word/2010/wordml" xmlns:w15="http://schemas.microsoft.com/office/word/2012/wordml" xmlns:w16cex="http://schemas.microsoft.com/office/word/2018/wordml/cex" xmlns:w16cid="http://schemas.microsoft.com/office/word/2016/wordml/cid" xmlns:w16="http://schemas.microsoft.com/office/word/2018/wordml" xmlns:w16sdtdh="http://schemas.microsoft.com/office/word/2020/wordml/sdtdatahash" xmlns:w16se="http://schemas.microsoft.com/office/word/2015/wordml/symex" xmlns:wpg="http://schemas.microsoft.com/office/word/2010/wordprocessingGroup" xmlns:wpi="http://schemas.microsoft.com/office/word/2010/wordprocessingInk" xmlns:wne="http://schemas.microsoft.com/office/word/2006/wordml" xmlns:wps="http://schemas.microsoft.com/office/word/2010/wordprocessingShape" mc:Ignorable="w14 w15 w16se w16cid w16 w16cex w16sdtdh wp14">
+<w:document xmlns:wpc="http://schemas.microsoft.com/office/word/2010/wordprocessingCanvas" xmlns:cx="http://schemas.microsoft.com/office/drawing/2014/chartex" xmlns:cx1="http://schemas.microsoft.com/office/drawing/2015/9/8/chartex" xmlns:cx2="http://schemas.microsoft.com/office/drawing/2015/10/21/chartex" xmlns:cx3="http://schemas.microsoft.com/office/drawing/2016/5/9/chartex" xmlns:cx4="http://schemas.microsoft.com/office/drawing/2016/5/10/chartex" xmlns:cx5="http://schemas.microsoft.com/office/drawing/2016/5/11/chartex" xmlns:cx6="http://schemas.microsoft.com/office/drawing/2016/5/12/chartex" xmlns:cx7="http://schemas.microsoft.com/office/drawing/2016/5/13/chartex" xmlns:cx8="http://schemas.microsoft.com/office/drawing/2016/5/14/chartex" xmlns:mc="http://schemas.openxmlformats.org/markup-compatibility/2006" xmlns:aink="http://schemas.microsoft.com/office/drawing/2016/ink" xmlns:am3d="http://schemas.microsoft.com/office/drawing/2017/model3d" xmlns:o="urn:schemas-microsoft-com:office:office" xmlns:oel="http://schemas.microsoft.com/office/2019/extlst" xmlns:r="http://schemas.openxmlformats.org/officeDocument/2006/relationships" xmlns:m="http://schemas.openxmlformats.org/officeDocument/2006/math" xmlns:v="urn:schemas-microsoft-com:vml" xmlns:wp14="http://schemas.microsoft.com/office/word/2010/wordprocessingDrawing" xmlns:wp="http://schemas.openxmlformats.org/drawingml/2006/wordprocessingDrawing" xmlns:w10="urn:schemas-microsoft-com:office:word" xmlns:w="http://schemas.openxmlformats.org/wordprocessingml/2006/main" xmlns:w14="http://schemas.microsoft.com/office/word/2010/wordml" xmlns:w15="http://schemas.microsoft.com/office/word/2012/wordml" xmlns:w16cex="http://schemas.microsoft.com/office/word/2018/wordml/cex" xmlns:w16cid="http://schemas.microsoft.com/office/word/2016/wordml/cid" xmlns:w16="http://schemas.microsoft.com/office/word/2018/wordml" xmlns:w16sdtdh="http://schemas.microsoft.com/office/word/2020/wordml/sdtdatahash" xmlns:w16se="http://schemas.microsoft.com/office/word/2015/wordml/symex" xmlns:wpg="http://schemas.microsoft.com/office/word/2010/wordprocessingGroup" xmlns:wpi="http://schemas.microsoft.com/office/word/2010/wordprocessingInk" xmlns:wne="http://schemas.microsoft.com/office/word/2006/wordml" xmlns:wps="http://schemas.microsoft.com/office/word/2010/wordprocessingShape" mc:Ignorable="w14 w15 w16se w16cid w16 w16cex w16sdtdh wp14">
   <w:body>
     <w:p>
       <w:pPr>
@@ -51,7 +51,15 @@
           <w:sz w:val="44"/>
           <w:szCs w:val="44"/>
         </w:rPr>
-        <w:t xml:space="preserve"> Tool</w:t>
+        <w:t xml:space="preserve"> </w:t>
+      </w:r>
+      <w:r>
+        <w:rPr>
+          <w:rFonts w:cs="Times New Roman"/>
+          <w:sz w:val="44"/>
+          <w:szCs w:val="44"/>
+        </w:rPr>
+        <w:t>Utility</w:t>
       </w:r>
     </w:p>
     <w:p>
@@ -262,7 +270,7 @@
           <w:sz w:val="36"/>
           <w:szCs w:val="36"/>
         </w:rPr>
-        <w:t>2</w:t>
+        <w:t>8</w:t>
       </w:r>
     </w:p>
     <w:p>
@@ -284,7 +292,7 @@
           <w:sz w:val="36"/>
           <w:szCs w:val="36"/>
         </w:rPr>
-        <w:t>March</w:t>
+        <w:t>April</w:t>
       </w:r>
       <w:r>
         <w:rPr>
@@ -300,7 +308,7 @@
           <w:sz w:val="36"/>
           <w:szCs w:val="36"/>
         </w:rPr>
-        <w:t>3</w:t>
+        <w:t>4</w:t>
       </w:r>
     </w:p>
     <w:p>
@@ -357,7 +365,7 @@
           <v:shape id="_x0000_s2050" type="#_x0000_t75" style="position:absolute;left:0;text-align:left;margin-left:305.55pt;margin-top:20.5pt;width:93.3pt;height:92.6pt;z-index:251650048">
             <v:imagedata r:id="rId9" o:title=""/>
           </v:shape>
-          <o:OLEObject Type="Embed" ProgID="PBrush" ShapeID="_x0000_s2050" DrawAspect="Content" ObjectID="_1740371123" r:id="rId10"/>
+          <o:OLEObject Type="Embed" ProgID="PBrush" ShapeID="_x0000_s2050" DrawAspect="Content" ObjectID="_1774248662" r:id="rId10"/>
         </w:object>
       </w:r>
       <w:r>
@@ -5014,6 +5022,12 @@
         </w:rPr>
         <w:t xml:space="preserve"> – this overrides the method set for user “all” above</w:t>
       </w:r>
+      <w:r>
+        <w:rPr>
+          <w:rFonts w:cstheme="minorHAnsi"/>
+        </w:rPr>
+        <w:t xml:space="preserve"> as long as these entries precede the more contraining ones.</w:t>
+      </w:r>
     </w:p>
     <w:p>
       <w:pPr>
@@ -7033,6 +7047,19 @@
         <w:pStyle w:val="Heading3"/>
       </w:pPr>
       <w:r>
+        <w:t>Running CCDD</w:t>
+      </w:r>
+    </w:p>
+    <w:p>
+      <w:r>
+        <w:t>CCDD needs access to the Py4J library file (as with any other scripting language).  This library is a .jar file that is included in the .tar file downloaded and untarred in paragraph 3.3.1.  The .jar file can be found in the py4j-java folder.  The CCDD Users Guide, section 4.1 provides details on including the library in the class path.</w:t>
+      </w:r>
+    </w:p>
+    <w:p>
+      <w:pPr>
+        <w:pStyle w:val="Heading3"/>
+      </w:pPr>
+      <w:r>
         <w:t>Setup</w:t>
       </w:r>
     </w:p>
@@ -7174,6 +7201,7 @@
         <w:spacing w:after="120"/>
       </w:pPr>
       <w:r>
+        <w:lastRenderedPageBreak/>
         <w:t xml:space="preserve">Enter the </w:t>
       </w:r>
       <w:r>
@@ -7373,7 +7401,6 @@
     </w:p>
     <w:p>
       <w:r>
-        <w:lastRenderedPageBreak/>
         <w:br w:type="page"/>
       </w:r>
     </w:p>
@@ -7562,7 +7589,7 @@
 </file>
 
 <file path=word/endnotes.xml><?xml version="1.0" encoding="utf-8"?>
-<w:endnotes xmlns:wpc="http://schemas.microsoft.com/office/word/2010/wordprocessingCanvas" xmlns:cx="http://schemas.microsoft.com/office/drawing/2014/chartex" xmlns:cx1="http://schemas.microsoft.com/office/drawing/2015/9/8/chartex" xmlns:cx2="http://schemas.microsoft.com/office/drawing/2015/10/21/chartex" xmlns:cx3="http://schemas.microsoft.com/office/drawing/2016/5/9/chartex" xmlns:cx4="http://schemas.microsoft.com/office/drawing/2016/5/10/chartex" xmlns:cx5="http://schemas.microsoft.com/office/drawing/2016/5/11/chartex" xmlns:cx6="http://schemas.microsoft.com/office/drawing/2016/5/12/chartex" xmlns:cx7="http://schemas.microsoft.com/office/drawing/2016/5/13/chartex" xmlns:cx8="http://schemas.microsoft.com/office/drawing/2016/5/14/chartex" xmlns:mc="http://schemas.openxmlformats.org/markup-compatibility/2006" xmlns:aink="http://schemas.microsoft.com/office/drawing/2016/ink" xmlns:am3d="http://schemas.microsoft.com/office/drawing/2017/model3d" xmlns:o="urn:schemas-microsoft-com:office:office" xmlns:r="http://schemas.openxmlformats.org/officeDocument/2006/relationships" xmlns:m="http://schemas.openxmlformats.org/officeDocument/2006/math" xmlns:v="urn:schemas-microsoft-com:vml" xmlns:wp14="http://schemas.microsoft.com/office/word/2010/wordprocessingDrawing" xmlns:wp="http://schemas.openxmlformats.org/drawingml/2006/wordprocessingDrawing" xmlns:w10="urn:schemas-microsoft-com:office:word" xmlns:w="http://schemas.openxmlformats.org/wordprocessingml/2006/main" xmlns:w14="http://schemas.microsoft.com/office/word/2010/wordml" xmlns:w15="http://schemas.microsoft.com/office/word/2012/wordml" xmlns:w16cex="http://schemas.microsoft.com/office/word/2018/wordml/cex" xmlns:w16cid="http://schemas.microsoft.com/office/word/2016/wordml/cid" xmlns:w16="http://schemas.microsoft.com/office/word/2018/wordml" xmlns:w16sdtdh="http://schemas.microsoft.com/office/word/2020/wordml/sdtdatahash" xmlns:w16se="http://schemas.microsoft.com/office/word/2015/wordml/symex" xmlns:wpg="http://schemas.microsoft.com/office/word/2010/wordprocessingGroup" xmlns:wpi="http://schemas.microsoft.com/office/word/2010/wordprocessingInk" xmlns:wne="http://schemas.microsoft.com/office/word/2006/wordml" xmlns:wps="http://schemas.microsoft.com/office/word/2010/wordprocessingShape" mc:Ignorable="w14 w15 w16se w16cid w16 w16cex w16sdtdh wp14">
+<w:endnotes xmlns:wpc="http://schemas.microsoft.com/office/word/2010/wordprocessingCanvas" xmlns:cx="http://schemas.microsoft.com/office/drawing/2014/chartex" xmlns:cx1="http://schemas.microsoft.com/office/drawing/2015/9/8/chartex" xmlns:cx2="http://schemas.microsoft.com/office/drawing/2015/10/21/chartex" xmlns:cx3="http://schemas.microsoft.com/office/drawing/2016/5/9/chartex" xmlns:cx4="http://schemas.microsoft.com/office/drawing/2016/5/10/chartex" xmlns:cx5="http://schemas.microsoft.com/office/drawing/2016/5/11/chartex" xmlns:cx6="http://schemas.microsoft.com/office/drawing/2016/5/12/chartex" xmlns:cx7="http://schemas.microsoft.com/office/drawing/2016/5/13/chartex" xmlns:cx8="http://schemas.microsoft.com/office/drawing/2016/5/14/chartex" xmlns:mc="http://schemas.openxmlformats.org/markup-compatibility/2006" xmlns:aink="http://schemas.microsoft.com/office/drawing/2016/ink" xmlns:am3d="http://schemas.microsoft.com/office/drawing/2017/model3d" xmlns:o="urn:schemas-microsoft-com:office:office" xmlns:oel="http://schemas.microsoft.com/office/2019/extlst" xmlns:r="http://schemas.openxmlformats.org/officeDocument/2006/relationships" xmlns:m="http://schemas.openxmlformats.org/officeDocument/2006/math" xmlns:v="urn:schemas-microsoft-com:vml" xmlns:wp14="http://schemas.microsoft.com/office/word/2010/wordprocessingDrawing" xmlns:wp="http://schemas.openxmlformats.org/drawingml/2006/wordprocessingDrawing" xmlns:w10="urn:schemas-microsoft-com:office:word" xmlns:w="http://schemas.openxmlformats.org/wordprocessingml/2006/main" xmlns:w14="http://schemas.microsoft.com/office/word/2010/wordml" xmlns:w15="http://schemas.microsoft.com/office/word/2012/wordml" xmlns:w16cex="http://schemas.microsoft.com/office/word/2018/wordml/cex" xmlns:w16cid="http://schemas.microsoft.com/office/word/2016/wordml/cid" xmlns:w16="http://schemas.microsoft.com/office/word/2018/wordml" xmlns:w16sdtdh="http://schemas.microsoft.com/office/word/2020/wordml/sdtdatahash" xmlns:w16se="http://schemas.microsoft.com/office/word/2015/wordml/symex" xmlns:wpg="http://schemas.microsoft.com/office/word/2010/wordprocessingGroup" xmlns:wpi="http://schemas.microsoft.com/office/word/2010/wordprocessingInk" xmlns:wne="http://schemas.microsoft.com/office/word/2006/wordml" xmlns:wps="http://schemas.microsoft.com/office/word/2010/wordprocessingShape" mc:Ignorable="w14 w15 w16se w16cid w16 w16cex w16sdtdh wp14">
   <w:endnote w:type="separator" w:id="-1">
     <w:p>
       <w:pPr>
@@ -7587,7 +7614,7 @@
 </file>
 
 <file path=word/footer1.xml><?xml version="1.0" encoding="utf-8"?>
-<w:ftr xmlns:wpc="http://schemas.microsoft.com/office/word/2010/wordprocessingCanvas" xmlns:cx="http://schemas.microsoft.com/office/drawing/2014/chartex" xmlns:cx1="http://schemas.microsoft.com/office/drawing/2015/9/8/chartex" xmlns:cx2="http://schemas.microsoft.com/office/drawing/2015/10/21/chartex" xmlns:cx3="http://schemas.microsoft.com/office/drawing/2016/5/9/chartex" xmlns:cx4="http://schemas.microsoft.com/office/drawing/2016/5/10/chartex" xmlns:cx5="http://schemas.microsoft.com/office/drawing/2016/5/11/chartex" xmlns:cx6="http://schemas.microsoft.com/office/drawing/2016/5/12/chartex" xmlns:cx7="http://schemas.microsoft.com/office/drawing/2016/5/13/chartex" xmlns:cx8="http://schemas.microsoft.com/office/drawing/2016/5/14/chartex" xmlns:mc="http://schemas.openxmlformats.org/markup-compatibility/2006" xmlns:aink="http://schemas.microsoft.com/office/drawing/2016/ink" xmlns:am3d="http://schemas.microsoft.com/office/drawing/2017/model3d" xmlns:o="urn:schemas-microsoft-com:office:office" xmlns:r="http://schemas.openxmlformats.org/officeDocument/2006/relationships" xmlns:m="http://schemas.openxmlformats.org/officeDocument/2006/math" xmlns:v="urn:schemas-microsoft-com:vml" xmlns:wp14="http://schemas.microsoft.com/office/word/2010/wordprocessingDrawing" xmlns:wp="http://schemas.openxmlformats.org/drawingml/2006/wordprocessingDrawing" xmlns:w10="urn:schemas-microsoft-com:office:word" xmlns:w="http://schemas.openxmlformats.org/wordprocessingml/2006/main" xmlns:w14="http://schemas.microsoft.com/office/word/2010/wordml" xmlns:w15="http://schemas.microsoft.com/office/word/2012/wordml" xmlns:w16cex="http://schemas.microsoft.com/office/word/2018/wordml/cex" xmlns:w16cid="http://schemas.microsoft.com/office/word/2016/wordml/cid" xmlns:w16="http://schemas.microsoft.com/office/word/2018/wordml" xmlns:w16sdtdh="http://schemas.microsoft.com/office/word/2020/wordml/sdtdatahash" xmlns:w16se="http://schemas.microsoft.com/office/word/2015/wordml/symex" xmlns:wpg="http://schemas.microsoft.com/office/word/2010/wordprocessingGroup" xmlns:wpi="http://schemas.microsoft.com/office/word/2010/wordprocessingInk" xmlns:wne="http://schemas.microsoft.com/office/word/2006/wordml" xmlns:wps="http://schemas.microsoft.com/office/word/2010/wordprocessingShape" mc:Ignorable="w14 w15 w16se w16cid w16 w16cex w16sdtdh wp14">
+<w:ftr xmlns:wpc="http://schemas.microsoft.com/office/word/2010/wordprocessingCanvas" xmlns:cx="http://schemas.microsoft.com/office/drawing/2014/chartex" xmlns:cx1="http://schemas.microsoft.com/office/drawing/2015/9/8/chartex" xmlns:cx2="http://schemas.microsoft.com/office/drawing/2015/10/21/chartex" xmlns:cx3="http://schemas.microsoft.com/office/drawing/2016/5/9/chartex" xmlns:cx4="http://schemas.microsoft.com/office/drawing/2016/5/10/chartex" xmlns:cx5="http://schemas.microsoft.com/office/drawing/2016/5/11/chartex" xmlns:cx6="http://schemas.microsoft.com/office/drawing/2016/5/12/chartex" xmlns:cx7="http://schemas.microsoft.com/office/drawing/2016/5/13/chartex" xmlns:cx8="http://schemas.microsoft.com/office/drawing/2016/5/14/chartex" xmlns:mc="http://schemas.openxmlformats.org/markup-compatibility/2006" xmlns:aink="http://schemas.microsoft.com/office/drawing/2016/ink" xmlns:am3d="http://schemas.microsoft.com/office/drawing/2017/model3d" xmlns:o="urn:schemas-microsoft-com:office:office" xmlns:oel="http://schemas.microsoft.com/office/2019/extlst" xmlns:r="http://schemas.openxmlformats.org/officeDocument/2006/relationships" xmlns:m="http://schemas.openxmlformats.org/officeDocument/2006/math" xmlns:v="urn:schemas-microsoft-com:vml" xmlns:wp14="http://schemas.microsoft.com/office/word/2010/wordprocessingDrawing" xmlns:wp="http://schemas.openxmlformats.org/drawingml/2006/wordprocessingDrawing" xmlns:w10="urn:schemas-microsoft-com:office:word" xmlns:w="http://schemas.openxmlformats.org/wordprocessingml/2006/main" xmlns:w14="http://schemas.microsoft.com/office/word/2010/wordml" xmlns:w15="http://schemas.microsoft.com/office/word/2012/wordml" xmlns:w16cex="http://schemas.microsoft.com/office/word/2018/wordml/cex" xmlns:w16cid="http://schemas.microsoft.com/office/word/2016/wordml/cid" xmlns:w16="http://schemas.microsoft.com/office/word/2018/wordml" xmlns:w16sdtdh="http://schemas.microsoft.com/office/word/2020/wordml/sdtdatahash" xmlns:w16se="http://schemas.microsoft.com/office/word/2015/wordml/symex" xmlns:wpg="http://schemas.microsoft.com/office/word/2010/wordprocessingGroup" xmlns:wpi="http://schemas.microsoft.com/office/word/2010/wordprocessingInk" xmlns:wne="http://schemas.microsoft.com/office/word/2006/wordml" xmlns:wps="http://schemas.microsoft.com/office/word/2010/wordprocessingShape" mc:Ignorable="w14 w15 w16se w16cid w16 w16cex w16sdtdh wp14">
   <w:p>
     <w:pPr>
       <w:pStyle w:val="Footer"/>
@@ -7597,7 +7624,7 @@
 </file>
 
 <file path=word/footer2.xml><?xml version="1.0" encoding="utf-8"?>
-<w:ftr xmlns:wpc="http://schemas.microsoft.com/office/word/2010/wordprocessingCanvas" xmlns:cx="http://schemas.microsoft.com/office/drawing/2014/chartex" xmlns:cx1="http://schemas.microsoft.com/office/drawing/2015/9/8/chartex" xmlns:cx2="http://schemas.microsoft.com/office/drawing/2015/10/21/chartex" xmlns:cx3="http://schemas.microsoft.com/office/drawing/2016/5/9/chartex" xmlns:cx4="http://schemas.microsoft.com/office/drawing/2016/5/10/chartex" xmlns:cx5="http://schemas.microsoft.com/office/drawing/2016/5/11/chartex" xmlns:cx6="http://schemas.microsoft.com/office/drawing/2016/5/12/chartex" xmlns:cx7="http://schemas.microsoft.com/office/drawing/2016/5/13/chartex" xmlns:cx8="http://schemas.microsoft.com/office/drawing/2016/5/14/chartex" xmlns:mc="http://schemas.openxmlformats.org/markup-compatibility/2006" xmlns:aink="http://schemas.microsoft.com/office/drawing/2016/ink" xmlns:am3d="http://schemas.microsoft.com/office/drawing/2017/model3d" xmlns:o="urn:schemas-microsoft-com:office:office" xmlns:r="http://schemas.openxmlformats.org/officeDocument/2006/relationships" xmlns:m="http://schemas.openxmlformats.org/officeDocument/2006/math" xmlns:v="urn:schemas-microsoft-com:vml" xmlns:wp14="http://schemas.microsoft.com/office/word/2010/wordprocessingDrawing" xmlns:wp="http://schemas.openxmlformats.org/drawingml/2006/wordprocessingDrawing" xmlns:w10="urn:schemas-microsoft-com:office:word" xmlns:w="http://schemas.openxmlformats.org/wordprocessingml/2006/main" xmlns:w14="http://schemas.microsoft.com/office/word/2010/wordml" xmlns:w15="http://schemas.microsoft.com/office/word/2012/wordml" xmlns:w16cex="http://schemas.microsoft.com/office/word/2018/wordml/cex" xmlns:w16cid="http://schemas.microsoft.com/office/word/2016/wordml/cid" xmlns:w16="http://schemas.microsoft.com/office/word/2018/wordml" xmlns:w16sdtdh="http://schemas.microsoft.com/office/word/2020/wordml/sdtdatahash" xmlns:w16se="http://schemas.microsoft.com/office/word/2015/wordml/symex" xmlns:wpg="http://schemas.microsoft.com/office/word/2010/wordprocessingGroup" xmlns:wpi="http://schemas.microsoft.com/office/word/2010/wordprocessingInk" xmlns:wne="http://schemas.microsoft.com/office/word/2006/wordml" xmlns:wps="http://schemas.microsoft.com/office/word/2010/wordprocessingShape" mc:Ignorable="w14 w15 w16se w16cid w16 w16cex w16sdtdh wp14">
+<w:ftr xmlns:wpc="http://schemas.microsoft.com/office/word/2010/wordprocessingCanvas" xmlns:cx="http://schemas.microsoft.com/office/drawing/2014/chartex" xmlns:cx1="http://schemas.microsoft.com/office/drawing/2015/9/8/chartex" xmlns:cx2="http://schemas.microsoft.com/office/drawing/2015/10/21/chartex" xmlns:cx3="http://schemas.microsoft.com/office/drawing/2016/5/9/chartex" xmlns:cx4="http://schemas.microsoft.com/office/drawing/2016/5/10/chartex" xmlns:cx5="http://schemas.microsoft.com/office/drawing/2016/5/11/chartex" xmlns:cx6="http://schemas.microsoft.com/office/drawing/2016/5/12/chartex" xmlns:cx7="http://schemas.microsoft.com/office/drawing/2016/5/13/chartex" xmlns:cx8="http://schemas.microsoft.com/office/drawing/2016/5/14/chartex" xmlns:mc="http://schemas.openxmlformats.org/markup-compatibility/2006" xmlns:aink="http://schemas.microsoft.com/office/drawing/2016/ink" xmlns:am3d="http://schemas.microsoft.com/office/drawing/2017/model3d" xmlns:o="urn:schemas-microsoft-com:office:office" xmlns:oel="http://schemas.microsoft.com/office/2019/extlst" xmlns:r="http://schemas.openxmlformats.org/officeDocument/2006/relationships" xmlns:m="http://schemas.openxmlformats.org/officeDocument/2006/math" xmlns:v="urn:schemas-microsoft-com:vml" xmlns:wp14="http://schemas.microsoft.com/office/word/2010/wordprocessingDrawing" xmlns:wp="http://schemas.openxmlformats.org/drawingml/2006/wordprocessingDrawing" xmlns:w10="urn:schemas-microsoft-com:office:word" xmlns:w="http://schemas.openxmlformats.org/wordprocessingml/2006/main" xmlns:w14="http://schemas.microsoft.com/office/word/2010/wordml" xmlns:w15="http://schemas.microsoft.com/office/word/2012/wordml" xmlns:w16cex="http://schemas.microsoft.com/office/word/2018/wordml/cex" xmlns:w16cid="http://schemas.microsoft.com/office/word/2016/wordml/cid" xmlns:w16="http://schemas.microsoft.com/office/word/2018/wordml" xmlns:w16sdtdh="http://schemas.microsoft.com/office/word/2020/wordml/sdtdatahash" xmlns:w16se="http://schemas.microsoft.com/office/word/2015/wordml/symex" xmlns:wpg="http://schemas.microsoft.com/office/word/2010/wordprocessingGroup" xmlns:wpi="http://schemas.microsoft.com/office/word/2010/wordprocessingInk" xmlns:wne="http://schemas.microsoft.com/office/word/2006/wordml" xmlns:wps="http://schemas.microsoft.com/office/word/2010/wordprocessingShape" mc:Ignorable="w14 w15 w16se w16cid w16 w16cex w16sdtdh wp14">
   <w:p>
     <w:pPr>
       <w:pStyle w:val="Footer"/>
@@ -7635,7 +7662,7 @@
 </file>
 
 <file path=word/footer3.xml><?xml version="1.0" encoding="utf-8"?>
-<w:ftr xmlns:wpc="http://schemas.microsoft.com/office/word/2010/wordprocessingCanvas" xmlns:cx="http://schemas.microsoft.com/office/drawing/2014/chartex" xmlns:cx1="http://schemas.microsoft.com/office/drawing/2015/9/8/chartex" xmlns:cx2="http://schemas.microsoft.com/office/drawing/2015/10/21/chartex" xmlns:cx3="http://schemas.microsoft.com/office/drawing/2016/5/9/chartex" xmlns:cx4="http://schemas.microsoft.com/office/drawing/2016/5/10/chartex" xmlns:cx5="http://schemas.microsoft.com/office/drawing/2016/5/11/chartex" xmlns:cx6="http://schemas.microsoft.com/office/drawing/2016/5/12/chartex" xmlns:cx7="http://schemas.microsoft.com/office/drawing/2016/5/13/chartex" xmlns:cx8="http://schemas.microsoft.com/office/drawing/2016/5/14/chartex" xmlns:mc="http://schemas.openxmlformats.org/markup-compatibility/2006" xmlns:aink="http://schemas.microsoft.com/office/drawing/2016/ink" xmlns:am3d="http://schemas.microsoft.com/office/drawing/2017/model3d" xmlns:o="urn:schemas-microsoft-com:office:office" xmlns:r="http://schemas.openxmlformats.org/officeDocument/2006/relationships" xmlns:m="http://schemas.openxmlformats.org/officeDocument/2006/math" xmlns:v="urn:schemas-microsoft-com:vml" xmlns:wp14="http://schemas.microsoft.com/office/word/2010/wordprocessingDrawing" xmlns:wp="http://schemas.openxmlformats.org/drawingml/2006/wordprocessingDrawing" xmlns:w10="urn:schemas-microsoft-com:office:word" xmlns:w="http://schemas.openxmlformats.org/wordprocessingml/2006/main" xmlns:w14="http://schemas.microsoft.com/office/word/2010/wordml" xmlns:w15="http://schemas.microsoft.com/office/word/2012/wordml" xmlns:w16cex="http://schemas.microsoft.com/office/word/2018/wordml/cex" xmlns:w16cid="http://schemas.microsoft.com/office/word/2016/wordml/cid" xmlns:w16="http://schemas.microsoft.com/office/word/2018/wordml" xmlns:w16sdtdh="http://schemas.microsoft.com/office/word/2020/wordml/sdtdatahash" xmlns:w16se="http://schemas.microsoft.com/office/word/2015/wordml/symex" xmlns:wpg="http://schemas.microsoft.com/office/word/2010/wordprocessingGroup" xmlns:wpi="http://schemas.microsoft.com/office/word/2010/wordprocessingInk" xmlns:wne="http://schemas.microsoft.com/office/word/2006/wordml" xmlns:wps="http://schemas.microsoft.com/office/word/2010/wordprocessingShape" mc:Ignorable="w14 w15 w16se w16cid w16 w16cex w16sdtdh wp14">
+<w:ftr xmlns:wpc="http://schemas.microsoft.com/office/word/2010/wordprocessingCanvas" xmlns:cx="http://schemas.microsoft.com/office/drawing/2014/chartex" xmlns:cx1="http://schemas.microsoft.com/office/drawing/2015/9/8/chartex" xmlns:cx2="http://schemas.microsoft.com/office/drawing/2015/10/21/chartex" xmlns:cx3="http://schemas.microsoft.com/office/drawing/2016/5/9/chartex" xmlns:cx4="http://schemas.microsoft.com/office/drawing/2016/5/10/chartex" xmlns:cx5="http://schemas.microsoft.com/office/drawing/2016/5/11/chartex" xmlns:cx6="http://schemas.microsoft.com/office/drawing/2016/5/12/chartex" xmlns:cx7="http://schemas.microsoft.com/office/drawing/2016/5/13/chartex" xmlns:cx8="http://schemas.microsoft.com/office/drawing/2016/5/14/chartex" xmlns:mc="http://schemas.openxmlformats.org/markup-compatibility/2006" xmlns:aink="http://schemas.microsoft.com/office/drawing/2016/ink" xmlns:am3d="http://schemas.microsoft.com/office/drawing/2017/model3d" xmlns:o="urn:schemas-microsoft-com:office:office" xmlns:oel="http://schemas.microsoft.com/office/2019/extlst" xmlns:r="http://schemas.openxmlformats.org/officeDocument/2006/relationships" xmlns:m="http://schemas.openxmlformats.org/officeDocument/2006/math" xmlns:v="urn:schemas-microsoft-com:vml" xmlns:wp14="http://schemas.microsoft.com/office/word/2010/wordprocessingDrawing" xmlns:wp="http://schemas.openxmlformats.org/drawingml/2006/wordprocessingDrawing" xmlns:w10="urn:schemas-microsoft-com:office:word" xmlns:w="http://schemas.openxmlformats.org/wordprocessingml/2006/main" xmlns:w14="http://schemas.microsoft.com/office/word/2010/wordml" xmlns:w15="http://schemas.microsoft.com/office/word/2012/wordml" xmlns:w16cex="http://schemas.microsoft.com/office/word/2018/wordml/cex" xmlns:w16cid="http://schemas.microsoft.com/office/word/2016/wordml/cid" xmlns:w16="http://schemas.microsoft.com/office/word/2018/wordml" xmlns:w16sdtdh="http://schemas.microsoft.com/office/word/2020/wordml/sdtdatahash" xmlns:w16se="http://schemas.microsoft.com/office/word/2015/wordml/symex" xmlns:wpg="http://schemas.microsoft.com/office/word/2010/wordprocessingGroup" xmlns:wpi="http://schemas.microsoft.com/office/word/2010/wordprocessingInk" xmlns:wne="http://schemas.microsoft.com/office/word/2006/wordml" xmlns:wps="http://schemas.microsoft.com/office/word/2010/wordprocessingShape" mc:Ignorable="w14 w15 w16se w16cid w16 w16cex w16sdtdh wp14">
   <w:p>
     <w:pPr>
       <w:pStyle w:val="Footer"/>
@@ -7645,7 +7672,7 @@
 </file>
 
 <file path=word/footnotes.xml><?xml version="1.0" encoding="utf-8"?>
-<w:footnotes xmlns:wpc="http://schemas.microsoft.com/office/word/2010/wordprocessingCanvas" xmlns:cx="http://schemas.microsoft.com/office/drawing/2014/chartex" xmlns:cx1="http://schemas.microsoft.com/office/drawing/2015/9/8/chartex" xmlns:cx2="http://schemas.microsoft.com/office/drawing/2015/10/21/chartex" xmlns:cx3="http://schemas.microsoft.com/office/drawing/2016/5/9/chartex" xmlns:cx4="http://schemas.microsoft.com/office/drawing/2016/5/10/chartex" xmlns:cx5="http://schemas.microsoft.com/office/drawing/2016/5/11/chartex" xmlns:cx6="http://schemas.microsoft.com/office/drawing/2016/5/12/chartex" xmlns:cx7="http://schemas.microsoft.com/office/drawing/2016/5/13/chartex" xmlns:cx8="http://schemas.microsoft.com/office/drawing/2016/5/14/chartex" xmlns:mc="http://schemas.openxmlformats.org/markup-compatibility/2006" xmlns:aink="http://schemas.microsoft.com/office/drawing/2016/ink" xmlns:am3d="http://schemas.microsoft.com/office/drawing/2017/model3d" xmlns:o="urn:schemas-microsoft-com:office:office" xmlns:r="http://schemas.openxmlformats.org/officeDocument/2006/relationships" xmlns:m="http://schemas.openxmlformats.org/officeDocument/2006/math" xmlns:v="urn:schemas-microsoft-com:vml" xmlns:wp14="http://schemas.microsoft.com/office/word/2010/wordprocessingDrawing" xmlns:wp="http://schemas.openxmlformats.org/drawingml/2006/wordprocessingDrawing" xmlns:w10="urn:schemas-microsoft-com:office:word" xmlns:w="http://schemas.openxmlformats.org/wordprocessingml/2006/main" xmlns:w14="http://schemas.microsoft.com/office/word/2010/wordml" xmlns:w15="http://schemas.microsoft.com/office/word/2012/wordml" xmlns:w16cex="http://schemas.microsoft.com/office/word/2018/wordml/cex" xmlns:w16cid="http://schemas.microsoft.com/office/word/2016/wordml/cid" xmlns:w16="http://schemas.microsoft.com/office/word/2018/wordml" xmlns:w16sdtdh="http://schemas.microsoft.com/office/word/2020/wordml/sdtdatahash" xmlns:w16se="http://schemas.microsoft.com/office/word/2015/wordml/symex" xmlns:wpg="http://schemas.microsoft.com/office/word/2010/wordprocessingGroup" xmlns:wpi="http://schemas.microsoft.com/office/word/2010/wordprocessingInk" xmlns:wne="http://schemas.microsoft.com/office/word/2006/wordml" xmlns:wps="http://schemas.microsoft.com/office/word/2010/wordprocessingShape" mc:Ignorable="w14 w15 w16se w16cid w16 w16cex w16sdtdh wp14">
+<w:footnotes xmlns:wpc="http://schemas.microsoft.com/office/word/2010/wordprocessingCanvas" xmlns:cx="http://schemas.microsoft.com/office/drawing/2014/chartex" xmlns:cx1="http://schemas.microsoft.com/office/drawing/2015/9/8/chartex" xmlns:cx2="http://schemas.microsoft.com/office/drawing/2015/10/21/chartex" xmlns:cx3="http://schemas.microsoft.com/office/drawing/2016/5/9/chartex" xmlns:cx4="http://schemas.microsoft.com/office/drawing/2016/5/10/chartex" xmlns:cx5="http://schemas.microsoft.com/office/drawing/2016/5/11/chartex" xmlns:cx6="http://schemas.microsoft.com/office/drawing/2016/5/12/chartex" xmlns:cx7="http://schemas.microsoft.com/office/drawing/2016/5/13/chartex" xmlns:cx8="http://schemas.microsoft.com/office/drawing/2016/5/14/chartex" xmlns:mc="http://schemas.openxmlformats.org/markup-compatibility/2006" xmlns:aink="http://schemas.microsoft.com/office/drawing/2016/ink" xmlns:am3d="http://schemas.microsoft.com/office/drawing/2017/model3d" xmlns:o="urn:schemas-microsoft-com:office:office" xmlns:oel="http://schemas.microsoft.com/office/2019/extlst" xmlns:r="http://schemas.openxmlformats.org/officeDocument/2006/relationships" xmlns:m="http://schemas.openxmlformats.org/officeDocument/2006/math" xmlns:v="urn:schemas-microsoft-com:vml" xmlns:wp14="http://schemas.microsoft.com/office/word/2010/wordprocessingDrawing" xmlns:wp="http://schemas.openxmlformats.org/drawingml/2006/wordprocessingDrawing" xmlns:w10="urn:schemas-microsoft-com:office:word" xmlns:w="http://schemas.openxmlformats.org/wordprocessingml/2006/main" xmlns:w14="http://schemas.microsoft.com/office/word/2010/wordml" xmlns:w15="http://schemas.microsoft.com/office/word/2012/wordml" xmlns:w16cex="http://schemas.microsoft.com/office/word/2018/wordml/cex" xmlns:w16cid="http://schemas.microsoft.com/office/word/2016/wordml/cid" xmlns:w16="http://schemas.microsoft.com/office/word/2018/wordml" xmlns:w16sdtdh="http://schemas.microsoft.com/office/word/2020/wordml/sdtdatahash" xmlns:w16se="http://schemas.microsoft.com/office/word/2015/wordml/symex" xmlns:wpg="http://schemas.microsoft.com/office/word/2010/wordprocessingGroup" xmlns:wpi="http://schemas.microsoft.com/office/word/2010/wordprocessingInk" xmlns:wne="http://schemas.microsoft.com/office/word/2006/wordml" xmlns:wps="http://schemas.microsoft.com/office/word/2010/wordprocessingShape" mc:Ignorable="w14 w15 w16se w16cid w16 w16cex w16sdtdh wp14">
   <w:footnote w:type="separator" w:id="-1">
     <w:p>
       <w:pPr>
@@ -7670,7 +7697,7 @@
 </file>
 
 <file path=word/header1.xml><?xml version="1.0" encoding="utf-8"?>
-<w:hdr xmlns:wpc="http://schemas.microsoft.com/office/word/2010/wordprocessingCanvas" xmlns:cx="http://schemas.microsoft.com/office/drawing/2014/chartex" xmlns:cx1="http://schemas.microsoft.com/office/drawing/2015/9/8/chartex" xmlns:cx2="http://schemas.microsoft.com/office/drawing/2015/10/21/chartex" xmlns:cx3="http://schemas.microsoft.com/office/drawing/2016/5/9/chartex" xmlns:cx4="http://schemas.microsoft.com/office/drawing/2016/5/10/chartex" xmlns:cx5="http://schemas.microsoft.com/office/drawing/2016/5/11/chartex" xmlns:cx6="http://schemas.microsoft.com/office/drawing/2016/5/12/chartex" xmlns:cx7="http://schemas.microsoft.com/office/drawing/2016/5/13/chartex" xmlns:cx8="http://schemas.microsoft.com/office/drawing/2016/5/14/chartex" xmlns:mc="http://schemas.openxmlformats.org/markup-compatibility/2006" xmlns:aink="http://schemas.microsoft.com/office/drawing/2016/ink" xmlns:am3d="http://schemas.microsoft.com/office/drawing/2017/model3d" xmlns:o="urn:schemas-microsoft-com:office:office" xmlns:r="http://schemas.openxmlformats.org/officeDocument/2006/relationships" xmlns:m="http://schemas.openxmlformats.org/officeDocument/2006/math" xmlns:v="urn:schemas-microsoft-com:vml" xmlns:wp14="http://schemas.microsoft.com/office/word/2010/wordprocessingDrawing" xmlns:wp="http://schemas.openxmlformats.org/drawingml/2006/wordprocessingDrawing" xmlns:w10="urn:schemas-microsoft-com:office:word" xmlns:w="http://schemas.openxmlformats.org/wordprocessingml/2006/main" xmlns:w14="http://schemas.microsoft.com/office/word/2010/wordml" xmlns:w15="http://schemas.microsoft.com/office/word/2012/wordml" xmlns:w16cex="http://schemas.microsoft.com/office/word/2018/wordml/cex" xmlns:w16cid="http://schemas.microsoft.com/office/word/2016/wordml/cid" xmlns:w16="http://schemas.microsoft.com/office/word/2018/wordml" xmlns:w16sdtdh="http://schemas.microsoft.com/office/word/2020/wordml/sdtdatahash" xmlns:w16se="http://schemas.microsoft.com/office/word/2015/wordml/symex" xmlns:wpg="http://schemas.microsoft.com/office/word/2010/wordprocessingGroup" xmlns:wpi="http://schemas.microsoft.com/office/word/2010/wordprocessingInk" xmlns:wne="http://schemas.microsoft.com/office/word/2006/wordml" xmlns:wps="http://schemas.microsoft.com/office/word/2010/wordprocessingShape" mc:Ignorable="w14 w15 w16se w16cid w16 w16cex w16sdtdh wp14">
+<w:hdr xmlns:wpc="http://schemas.microsoft.com/office/word/2010/wordprocessingCanvas" xmlns:cx="http://schemas.microsoft.com/office/drawing/2014/chartex" xmlns:cx1="http://schemas.microsoft.com/office/drawing/2015/9/8/chartex" xmlns:cx2="http://schemas.microsoft.com/office/drawing/2015/10/21/chartex" xmlns:cx3="http://schemas.microsoft.com/office/drawing/2016/5/9/chartex" xmlns:cx4="http://schemas.microsoft.com/office/drawing/2016/5/10/chartex" xmlns:cx5="http://schemas.microsoft.com/office/drawing/2016/5/11/chartex" xmlns:cx6="http://schemas.microsoft.com/office/drawing/2016/5/12/chartex" xmlns:cx7="http://schemas.microsoft.com/office/drawing/2016/5/13/chartex" xmlns:cx8="http://schemas.microsoft.com/office/drawing/2016/5/14/chartex" xmlns:mc="http://schemas.openxmlformats.org/markup-compatibility/2006" xmlns:aink="http://schemas.microsoft.com/office/drawing/2016/ink" xmlns:am3d="http://schemas.microsoft.com/office/drawing/2017/model3d" xmlns:o="urn:schemas-microsoft-com:office:office" xmlns:oel="http://schemas.microsoft.com/office/2019/extlst" xmlns:r="http://schemas.openxmlformats.org/officeDocument/2006/relationships" xmlns:m="http://schemas.openxmlformats.org/officeDocument/2006/math" xmlns:v="urn:schemas-microsoft-com:vml" xmlns:wp14="http://schemas.microsoft.com/office/word/2010/wordprocessingDrawing" xmlns:wp="http://schemas.openxmlformats.org/drawingml/2006/wordprocessingDrawing" xmlns:w10="urn:schemas-microsoft-com:office:word" xmlns:w="http://schemas.openxmlformats.org/wordprocessingml/2006/main" xmlns:w14="http://schemas.microsoft.com/office/word/2010/wordml" xmlns:w15="http://schemas.microsoft.com/office/word/2012/wordml" xmlns:w16cex="http://schemas.microsoft.com/office/word/2018/wordml/cex" xmlns:w16cid="http://schemas.microsoft.com/office/word/2016/wordml/cid" xmlns:w16="http://schemas.microsoft.com/office/word/2018/wordml" xmlns:w16sdtdh="http://schemas.microsoft.com/office/word/2020/wordml/sdtdatahash" xmlns:w16se="http://schemas.microsoft.com/office/word/2015/wordml/symex" xmlns:wpg="http://schemas.microsoft.com/office/word/2010/wordprocessingGroup" xmlns:wpi="http://schemas.microsoft.com/office/word/2010/wordprocessingInk" xmlns:wne="http://schemas.microsoft.com/office/word/2006/wordml" xmlns:wps="http://schemas.microsoft.com/office/word/2010/wordprocessingShape" mc:Ignorable="w14 w15 w16se w16cid w16 w16cex w16sdtdh wp14">
   <w:p>
     <w:pPr>
       <w:pStyle w:val="Header"/>
@@ -7680,7 +7707,7 @@
 </file>
 
 <file path=word/header2.xml><?xml version="1.0" encoding="utf-8"?>
-<w:hdr xmlns:wpc="http://schemas.microsoft.com/office/word/2010/wordprocessingCanvas" xmlns:cx="http://schemas.microsoft.com/office/drawing/2014/chartex" xmlns:cx1="http://schemas.microsoft.com/office/drawing/2015/9/8/chartex" xmlns:cx2="http://schemas.microsoft.com/office/drawing/2015/10/21/chartex" xmlns:cx3="http://schemas.microsoft.com/office/drawing/2016/5/9/chartex" xmlns:cx4="http://schemas.microsoft.com/office/drawing/2016/5/10/chartex" xmlns:cx5="http://schemas.microsoft.com/office/drawing/2016/5/11/chartex" xmlns:cx6="http://schemas.microsoft.com/office/drawing/2016/5/12/chartex" xmlns:cx7="http://schemas.microsoft.com/office/drawing/2016/5/13/chartex" xmlns:cx8="http://schemas.microsoft.com/office/drawing/2016/5/14/chartex" xmlns:mc="http://schemas.openxmlformats.org/markup-compatibility/2006" xmlns:aink="http://schemas.microsoft.com/office/drawing/2016/ink" xmlns:am3d="http://schemas.microsoft.com/office/drawing/2017/model3d" xmlns:o="urn:schemas-microsoft-com:office:office" xmlns:r="http://schemas.openxmlformats.org/officeDocument/2006/relationships" xmlns:m="http://schemas.openxmlformats.org/officeDocument/2006/math" xmlns:v="urn:schemas-microsoft-com:vml" xmlns:wp14="http://schemas.microsoft.com/office/word/2010/wordprocessingDrawing" xmlns:wp="http://schemas.openxmlformats.org/drawingml/2006/wordprocessingDrawing" xmlns:w10="urn:schemas-microsoft-com:office:word" xmlns:w="http://schemas.openxmlformats.org/wordprocessingml/2006/main" xmlns:w14="http://schemas.microsoft.com/office/word/2010/wordml" xmlns:w15="http://schemas.microsoft.com/office/word/2012/wordml" xmlns:w16cex="http://schemas.microsoft.com/office/word/2018/wordml/cex" xmlns:w16cid="http://schemas.microsoft.com/office/word/2016/wordml/cid" xmlns:w16="http://schemas.microsoft.com/office/word/2018/wordml" xmlns:w16sdtdh="http://schemas.microsoft.com/office/word/2020/wordml/sdtdatahash" xmlns:w16se="http://schemas.microsoft.com/office/word/2015/wordml/symex" xmlns:wpg="http://schemas.microsoft.com/office/word/2010/wordprocessingGroup" xmlns:wpi="http://schemas.microsoft.com/office/word/2010/wordprocessingInk" xmlns:wne="http://schemas.microsoft.com/office/word/2006/wordml" xmlns:wps="http://schemas.microsoft.com/office/word/2010/wordprocessingShape" mc:Ignorable="w14 w15 w16se w16cid w16 w16cex w16sdtdh wp14">
+<w:hdr xmlns:wpc="http://schemas.microsoft.com/office/word/2010/wordprocessingCanvas" xmlns:cx="http://schemas.microsoft.com/office/drawing/2014/chartex" xmlns:cx1="http://schemas.microsoft.com/office/drawing/2015/9/8/chartex" xmlns:cx2="http://schemas.microsoft.com/office/drawing/2015/10/21/chartex" xmlns:cx3="http://schemas.microsoft.com/office/drawing/2016/5/9/chartex" xmlns:cx4="http://schemas.microsoft.com/office/drawing/2016/5/10/chartex" xmlns:cx5="http://schemas.microsoft.com/office/drawing/2016/5/11/chartex" xmlns:cx6="http://schemas.microsoft.com/office/drawing/2016/5/12/chartex" xmlns:cx7="http://schemas.microsoft.com/office/drawing/2016/5/13/chartex" xmlns:cx8="http://schemas.microsoft.com/office/drawing/2016/5/14/chartex" xmlns:mc="http://schemas.openxmlformats.org/markup-compatibility/2006" xmlns:aink="http://schemas.microsoft.com/office/drawing/2016/ink" xmlns:am3d="http://schemas.microsoft.com/office/drawing/2017/model3d" xmlns:o="urn:schemas-microsoft-com:office:office" xmlns:oel="http://schemas.microsoft.com/office/2019/extlst" xmlns:r="http://schemas.openxmlformats.org/officeDocument/2006/relationships" xmlns:m="http://schemas.openxmlformats.org/officeDocument/2006/math" xmlns:v="urn:schemas-microsoft-com:vml" xmlns:wp14="http://schemas.microsoft.com/office/word/2010/wordprocessingDrawing" xmlns:wp="http://schemas.openxmlformats.org/drawingml/2006/wordprocessingDrawing" xmlns:w10="urn:schemas-microsoft-com:office:word" xmlns:w="http://schemas.openxmlformats.org/wordprocessingml/2006/main" xmlns:w14="http://schemas.microsoft.com/office/word/2010/wordml" xmlns:w15="http://schemas.microsoft.com/office/word/2012/wordml" xmlns:w16cex="http://schemas.microsoft.com/office/word/2018/wordml/cex" xmlns:w16cid="http://schemas.microsoft.com/office/word/2016/wordml/cid" xmlns:w16="http://schemas.microsoft.com/office/word/2018/wordml" xmlns:w16sdtdh="http://schemas.microsoft.com/office/word/2020/wordml/sdtdatahash" xmlns:w16se="http://schemas.microsoft.com/office/word/2015/wordml/symex" xmlns:wpg="http://schemas.microsoft.com/office/word/2010/wordprocessingGroup" xmlns:wpi="http://schemas.microsoft.com/office/word/2010/wordprocessingInk" xmlns:wne="http://schemas.microsoft.com/office/word/2006/wordml" xmlns:wps="http://schemas.microsoft.com/office/word/2010/wordprocessingShape" mc:Ignorable="w14 w15 w16se w16cid w16 w16cex w16sdtdh wp14">
   <w:tbl>
     <w:tblPr>
       <w:tblW w:w="0" w:type="auto"/>
@@ -8052,7 +8079,7 @@
 </file>
 
 <file path=word/header3.xml><?xml version="1.0" encoding="utf-8"?>
-<w:hdr xmlns:wpc="http://schemas.microsoft.com/office/word/2010/wordprocessingCanvas" xmlns:cx="http://schemas.microsoft.com/office/drawing/2014/chartex" xmlns:cx1="http://schemas.microsoft.com/office/drawing/2015/9/8/chartex" xmlns:cx2="http://schemas.microsoft.com/office/drawing/2015/10/21/chartex" xmlns:cx3="http://schemas.microsoft.com/office/drawing/2016/5/9/chartex" xmlns:cx4="http://schemas.microsoft.com/office/drawing/2016/5/10/chartex" xmlns:cx5="http://schemas.microsoft.com/office/drawing/2016/5/11/chartex" xmlns:cx6="http://schemas.microsoft.com/office/drawing/2016/5/12/chartex" xmlns:cx7="http://schemas.microsoft.com/office/drawing/2016/5/13/chartex" xmlns:cx8="http://schemas.microsoft.com/office/drawing/2016/5/14/chartex" xmlns:mc="http://schemas.openxmlformats.org/markup-compatibility/2006" xmlns:aink="http://schemas.microsoft.com/office/drawing/2016/ink" xmlns:am3d="http://schemas.microsoft.com/office/drawing/2017/model3d" xmlns:o="urn:schemas-microsoft-com:office:office" xmlns:r="http://schemas.openxmlformats.org/officeDocument/2006/relationships" xmlns:m="http://schemas.openxmlformats.org/officeDocument/2006/math" xmlns:v="urn:schemas-microsoft-com:vml" xmlns:wp14="http://schemas.microsoft.com/office/word/2010/wordprocessingDrawing" xmlns:wp="http://schemas.openxmlformats.org/drawingml/2006/wordprocessingDrawing" xmlns:w10="urn:schemas-microsoft-com:office:word" xmlns:w="http://schemas.openxmlformats.org/wordprocessingml/2006/main" xmlns:w14="http://schemas.microsoft.com/office/word/2010/wordml" xmlns:w15="http://schemas.microsoft.com/office/word/2012/wordml" xmlns:w16cex="http://schemas.microsoft.com/office/word/2018/wordml/cex" xmlns:w16cid="http://schemas.microsoft.com/office/word/2016/wordml/cid" xmlns:w16="http://schemas.microsoft.com/office/word/2018/wordml" xmlns:w16sdtdh="http://schemas.microsoft.com/office/word/2020/wordml/sdtdatahash" xmlns:w16se="http://schemas.microsoft.com/office/word/2015/wordml/symex" xmlns:wpg="http://schemas.microsoft.com/office/word/2010/wordprocessingGroup" xmlns:wpi="http://schemas.microsoft.com/office/word/2010/wordprocessingInk" xmlns:wne="http://schemas.microsoft.com/office/word/2006/wordml" xmlns:wps="http://schemas.microsoft.com/office/word/2010/wordprocessingShape" mc:Ignorable="w14 w15 w16se w16cid w16 w16cex w16sdtdh wp14">
+<w:hdr xmlns:wpc="http://schemas.microsoft.com/office/word/2010/wordprocessingCanvas" xmlns:cx="http://schemas.microsoft.com/office/drawing/2014/chartex" xmlns:cx1="http://schemas.microsoft.com/office/drawing/2015/9/8/chartex" xmlns:cx2="http://schemas.microsoft.com/office/drawing/2015/10/21/chartex" xmlns:cx3="http://schemas.microsoft.com/office/drawing/2016/5/9/chartex" xmlns:cx4="http://schemas.microsoft.com/office/drawing/2016/5/10/chartex" xmlns:cx5="http://schemas.microsoft.com/office/drawing/2016/5/11/chartex" xmlns:cx6="http://schemas.microsoft.com/office/drawing/2016/5/12/chartex" xmlns:cx7="http://schemas.microsoft.com/office/drawing/2016/5/13/chartex" xmlns:cx8="http://schemas.microsoft.com/office/drawing/2016/5/14/chartex" xmlns:mc="http://schemas.openxmlformats.org/markup-compatibility/2006" xmlns:aink="http://schemas.microsoft.com/office/drawing/2016/ink" xmlns:am3d="http://schemas.microsoft.com/office/drawing/2017/model3d" xmlns:o="urn:schemas-microsoft-com:office:office" xmlns:oel="http://schemas.microsoft.com/office/2019/extlst" xmlns:r="http://schemas.openxmlformats.org/officeDocument/2006/relationships" xmlns:m="http://schemas.openxmlformats.org/officeDocument/2006/math" xmlns:v="urn:schemas-microsoft-com:vml" xmlns:wp14="http://schemas.microsoft.com/office/word/2010/wordprocessingDrawing" xmlns:wp="http://schemas.openxmlformats.org/drawingml/2006/wordprocessingDrawing" xmlns:w10="urn:schemas-microsoft-com:office:word" xmlns:w="http://schemas.openxmlformats.org/wordprocessingml/2006/main" xmlns:w14="http://schemas.microsoft.com/office/word/2010/wordml" xmlns:w15="http://schemas.microsoft.com/office/word/2012/wordml" xmlns:w16cex="http://schemas.microsoft.com/office/word/2018/wordml/cex" xmlns:w16cid="http://schemas.microsoft.com/office/word/2016/wordml/cid" xmlns:w16="http://schemas.microsoft.com/office/word/2018/wordml" xmlns:w16sdtdh="http://schemas.microsoft.com/office/word/2020/wordml/sdtdatahash" xmlns:w16se="http://schemas.microsoft.com/office/word/2015/wordml/symex" xmlns:wpg="http://schemas.microsoft.com/office/word/2010/wordprocessingGroup" xmlns:wpi="http://schemas.microsoft.com/office/word/2010/wordprocessingInk" xmlns:wne="http://schemas.microsoft.com/office/word/2006/wordml" xmlns:wps="http://schemas.microsoft.com/office/word/2010/wordprocessingShape" mc:Ignorable="w14 w15 w16se w16cid w16 w16cex w16sdtdh wp14">
   <w:p>
     <w:pPr>
       <w:pStyle w:val="Header"/>
@@ -8063,7 +8090,7 @@
 </file>
 
 <file path=word/numbering.xml><?xml version="1.0" encoding="utf-8"?>
-<w:numbering xmlns:wpc="http://schemas.microsoft.com/office/word/2010/wordprocessingCanvas" xmlns:cx="http://schemas.microsoft.com/office/drawing/2014/chartex" xmlns:cx1="http://schemas.microsoft.com/office/drawing/2015/9/8/chartex" xmlns:cx2="http://schemas.microsoft.com/office/drawing/2015/10/21/chartex" xmlns:cx3="http://schemas.microsoft.com/office/drawing/2016/5/9/chartex" xmlns:cx4="http://schemas.microsoft.com/office/drawing/2016/5/10/chartex" xmlns:cx5="http://schemas.microsoft.com/office/drawing/2016/5/11/chartex" xmlns:cx6="http://schemas.microsoft.com/office/drawing/2016/5/12/chartex" xmlns:cx7="http://schemas.microsoft.com/office/drawing/2016/5/13/chartex" xmlns:cx8="http://schemas.microsoft.com/office/drawing/2016/5/14/chartex" xmlns:mc="http://schemas.openxmlformats.org/markup-compatibility/2006" xmlns:aink="http://schemas.microsoft.com/office/drawing/2016/ink" xmlns:am3d="http://schemas.microsoft.com/office/drawing/2017/model3d" xmlns:o="urn:schemas-microsoft-com:office:office" xmlns:r="http://schemas.openxmlformats.org/officeDocument/2006/relationships" xmlns:m="http://schemas.openxmlformats.org/officeDocument/2006/math" xmlns:v="urn:schemas-microsoft-com:vml" xmlns:wp14="http://schemas.microsoft.com/office/word/2010/wordprocessingDrawing" xmlns:wp="http://schemas.openxmlformats.org/drawingml/2006/wordprocessingDrawing" xmlns:w10="urn:schemas-microsoft-com:office:word" xmlns:w="http://schemas.openxmlformats.org/wordprocessingml/2006/main" xmlns:w14="http://schemas.microsoft.com/office/word/2010/wordml" xmlns:w15="http://schemas.microsoft.com/office/word/2012/wordml" xmlns:w16cex="http://schemas.microsoft.com/office/word/2018/wordml/cex" xmlns:w16cid="http://schemas.microsoft.com/office/word/2016/wordml/cid" xmlns:w16="http://schemas.microsoft.com/office/word/2018/wordml" xmlns:w16sdtdh="http://schemas.microsoft.com/office/word/2020/wordml/sdtdatahash" xmlns:w16se="http://schemas.microsoft.com/office/word/2015/wordml/symex" xmlns:wpg="http://schemas.microsoft.com/office/word/2010/wordprocessingGroup" xmlns:wpi="http://schemas.microsoft.com/office/word/2010/wordprocessingInk" xmlns:wne="http://schemas.microsoft.com/office/word/2006/wordml" xmlns:wps="http://schemas.microsoft.com/office/word/2010/wordprocessingShape" mc:Ignorable="w14 w15 w16se w16cid w16 w16cex w16sdtdh wp14">
+<w:numbering xmlns:wpc="http://schemas.microsoft.com/office/word/2010/wordprocessingCanvas" xmlns:cx="http://schemas.microsoft.com/office/drawing/2014/chartex" xmlns:cx1="http://schemas.microsoft.com/office/drawing/2015/9/8/chartex" xmlns:cx2="http://schemas.microsoft.com/office/drawing/2015/10/21/chartex" xmlns:cx3="http://schemas.microsoft.com/office/drawing/2016/5/9/chartex" xmlns:cx4="http://schemas.microsoft.com/office/drawing/2016/5/10/chartex" xmlns:cx5="http://schemas.microsoft.com/office/drawing/2016/5/11/chartex" xmlns:cx6="http://schemas.microsoft.com/office/drawing/2016/5/12/chartex" xmlns:cx7="http://schemas.microsoft.com/office/drawing/2016/5/13/chartex" xmlns:cx8="http://schemas.microsoft.com/office/drawing/2016/5/14/chartex" xmlns:mc="http://schemas.openxmlformats.org/markup-compatibility/2006" xmlns:aink="http://schemas.microsoft.com/office/drawing/2016/ink" xmlns:am3d="http://schemas.microsoft.com/office/drawing/2017/model3d" xmlns:o="urn:schemas-microsoft-com:office:office" xmlns:oel="http://schemas.microsoft.com/office/2019/extlst" xmlns:r="http://schemas.openxmlformats.org/officeDocument/2006/relationships" xmlns:m="http://schemas.openxmlformats.org/officeDocument/2006/math" xmlns:v="urn:schemas-microsoft-com:vml" xmlns:wp14="http://schemas.microsoft.com/office/word/2010/wordprocessingDrawing" xmlns:wp="http://schemas.openxmlformats.org/drawingml/2006/wordprocessingDrawing" xmlns:w10="urn:schemas-microsoft-com:office:word" xmlns:w="http://schemas.openxmlformats.org/wordprocessingml/2006/main" xmlns:w14="http://schemas.microsoft.com/office/word/2010/wordml" xmlns:w15="http://schemas.microsoft.com/office/word/2012/wordml" xmlns:w16cex="http://schemas.microsoft.com/office/word/2018/wordml/cex" xmlns:w16cid="http://schemas.microsoft.com/office/word/2016/wordml/cid" xmlns:w16="http://schemas.microsoft.com/office/word/2018/wordml" xmlns:w16sdtdh="http://schemas.microsoft.com/office/word/2020/wordml/sdtdatahash" xmlns:w16se="http://schemas.microsoft.com/office/word/2015/wordml/symex" xmlns:wpg="http://schemas.microsoft.com/office/word/2010/wordprocessingGroup" xmlns:wpi="http://schemas.microsoft.com/office/word/2010/wordprocessingInk" xmlns:wne="http://schemas.microsoft.com/office/word/2006/wordml" xmlns:wps="http://schemas.microsoft.com/office/word/2010/wordprocessingShape" mc:Ignorable="w14 w15 w16se w16cid w16 w16cex w16sdtdh wp14">
   <w:abstractNum w:abstractNumId="0" w15:restartNumberingAfterBreak="0">
     <w:nsid w:val="00462968"/>
     <w:multiLevelType w:val="multilevel"/>
@@ -11033,28 +11060,28 @@
       </w:rPr>
     </w:lvl>
   </w:abstractNum>
-  <w:num w:numId="1">
+  <w:num w:numId="1" w16cid:durableId="1325552910">
     <w:abstractNumId w:val="12"/>
   </w:num>
-  <w:num w:numId="2">
+  <w:num w:numId="2" w16cid:durableId="1815440618">
     <w:abstractNumId w:val="4"/>
   </w:num>
-  <w:num w:numId="3">
+  <w:num w:numId="3" w16cid:durableId="1813907197">
     <w:abstractNumId w:val="16"/>
   </w:num>
-  <w:num w:numId="4">
+  <w:num w:numId="4" w16cid:durableId="1263805200">
     <w:abstractNumId w:val="15"/>
   </w:num>
-  <w:num w:numId="5">
+  <w:num w:numId="5" w16cid:durableId="283774387">
     <w:abstractNumId w:val="14"/>
   </w:num>
-  <w:num w:numId="6">
+  <w:num w:numId="6" w16cid:durableId="1776711028">
     <w:abstractNumId w:val="19"/>
   </w:num>
-  <w:num w:numId="7">
+  <w:num w:numId="7" w16cid:durableId="2024626480">
     <w:abstractNumId w:val="23"/>
   </w:num>
-  <w:num w:numId="8">
+  <w:num w:numId="8" w16cid:durableId="1587767099">
     <w:abstractNumId w:val="0"/>
     <w:lvlOverride w:ilvl="0">
       <w:lvl w:ilvl="0">
@@ -11160,64 +11187,64 @@
       </w:lvl>
     </w:lvlOverride>
   </w:num>
-  <w:num w:numId="9">
+  <w:num w:numId="9" w16cid:durableId="1305817189">
     <w:abstractNumId w:val="20"/>
   </w:num>
-  <w:num w:numId="10">
+  <w:num w:numId="10" w16cid:durableId="293609049">
     <w:abstractNumId w:val="0"/>
   </w:num>
-  <w:num w:numId="11">
+  <w:num w:numId="11" w16cid:durableId="438182594">
     <w:abstractNumId w:val="13"/>
   </w:num>
-  <w:num w:numId="12">
+  <w:num w:numId="12" w16cid:durableId="1871069816">
     <w:abstractNumId w:val="26"/>
   </w:num>
-  <w:num w:numId="13">
+  <w:num w:numId="13" w16cid:durableId="1332564922">
     <w:abstractNumId w:val="18"/>
   </w:num>
-  <w:num w:numId="14">
+  <w:num w:numId="14" w16cid:durableId="267659095">
     <w:abstractNumId w:val="17"/>
   </w:num>
-  <w:num w:numId="15">
+  <w:num w:numId="15" w16cid:durableId="1847011174">
     <w:abstractNumId w:val="10"/>
   </w:num>
-  <w:num w:numId="16">
+  <w:num w:numId="16" w16cid:durableId="1990091270">
     <w:abstractNumId w:val="9"/>
   </w:num>
-  <w:num w:numId="17">
+  <w:num w:numId="17" w16cid:durableId="934940785">
     <w:abstractNumId w:val="5"/>
   </w:num>
-  <w:num w:numId="18">
+  <w:num w:numId="18" w16cid:durableId="615791656">
     <w:abstractNumId w:val="1"/>
   </w:num>
-  <w:num w:numId="19">
+  <w:num w:numId="19" w16cid:durableId="471598153">
     <w:abstractNumId w:val="6"/>
   </w:num>
-  <w:num w:numId="20">
+  <w:num w:numId="20" w16cid:durableId="1487548888">
     <w:abstractNumId w:val="22"/>
   </w:num>
-  <w:num w:numId="21">
+  <w:num w:numId="21" w16cid:durableId="1695299610">
     <w:abstractNumId w:val="11"/>
   </w:num>
-  <w:num w:numId="22">
+  <w:num w:numId="22" w16cid:durableId="362634111">
     <w:abstractNumId w:val="25"/>
   </w:num>
-  <w:num w:numId="23">
+  <w:num w:numId="23" w16cid:durableId="1513913386">
     <w:abstractNumId w:val="8"/>
   </w:num>
-  <w:num w:numId="24">
+  <w:num w:numId="24" w16cid:durableId="124812707">
     <w:abstractNumId w:val="21"/>
   </w:num>
-  <w:num w:numId="25">
+  <w:num w:numId="25" w16cid:durableId="222444777">
     <w:abstractNumId w:val="2"/>
   </w:num>
-  <w:num w:numId="26">
+  <w:num w:numId="26" w16cid:durableId="1819833735">
     <w:abstractNumId w:val="7"/>
   </w:num>
-  <w:num w:numId="27">
+  <w:num w:numId="27" w16cid:durableId="257253542">
     <w:abstractNumId w:val="24"/>
   </w:num>
-  <w:num w:numId="28">
+  <w:num w:numId="28" w16cid:durableId="1033993318">
     <w:abstractNumId w:val="3"/>
   </w:num>
   <w:numIdMacAtCleanup w:val="16"/>

</xml_diff>